<commit_message>
Document controler document contrat emb essai
</commit_message>
<xml_diff>
--- a/public/Documents/EMBAUCHE_A_L_ESSAI/CONTRAT_EMBAUCHE_A_ESSAI.docx
+++ b/public/Documents/EMBAUCHE_A_L_ESSAI/CONTRAT_EMBAUCHE_A_ESSAI.docx
@@ -8,8 +8,6 @@
           <w:b/>
         </w:rPr>
       </w:pPr>
-      <w:bookmarkStart w:id="0" w:name="_GoBack"/>
-      <w:bookmarkEnd w:id="0"/>
     </w:p>
     <w:p>
       <w:pPr>
@@ -117,6 +115,13 @@
         </w:rPr>
         <w:t xml:space="preserve">Abidjan, le </w:t>
       </w:r>
+      <w:r>
+        <w:rPr>
+          <w:sz w:val="22"/>
+          <w:szCs w:val="22"/>
+        </w:rPr>
+        <w:t>${date_redaction}</w:t>
+      </w:r>
     </w:p>
     <w:p>
       <w:pPr>
@@ -158,7 +163,7 @@
           <w:szCs w:val="22"/>
           <w:lang w:val="fr-FR"/>
         </w:rPr>
-        <w:t>KONE BELLE</w:t>
+        <w:t>${emetteur}</w:t>
       </w:r>
     </w:p>
     <w:p>
@@ -295,15 +300,7 @@
           <w:sz w:val="22"/>
           <w:szCs w:val="22"/>
         </w:rPr>
-        <w:t>M</w:t>
-      </w:r>
-      <w:r>
-        <w:rPr>
-          <w:b/>
-          <w:sz w:val="22"/>
-          <w:szCs w:val="22"/>
-        </w:rPr>
-        <w:t xml:space="preserve">onsieur </w:t>
+        <w:t>${civilite} ${nom} ${prenoms}</w:t>
       </w:r>
       <w:r>
         <w:rPr>
@@ -313,6 +310,14 @@
         </w:rPr>
         <w:t xml:space="preserve"> </w:t>
       </w:r>
+      <w:r>
+        <w:rPr>
+          <w:b/>
+          <w:sz w:val="22"/>
+          <w:szCs w:val="22"/>
+        </w:rPr>
+        <w:t xml:space="preserve"> </w:t>
+      </w:r>
     </w:p>
     <w:p>
       <w:pPr>
@@ -330,6 +335,14 @@
         </w:rPr>
         <w:t xml:space="preserve">MATRICULE : </w:t>
       </w:r>
+      <w:r>
+        <w:rPr>
+          <w:sz w:val="22"/>
+          <w:szCs w:val="22"/>
+          <w:lang w:val="fr-FR"/>
+        </w:rPr>
+        <w:t>${matricule}</w:t>
+      </w:r>
     </w:p>
     <w:p>
       <w:pPr>
@@ -349,20 +362,20 @@
         <w:rPr>
           <w:szCs w:val="22"/>
         </w:rPr>
-        <w:t>e</w:t>
-      </w:r>
-      <w:r>
-        <w:rPr>
-          <w:szCs w:val="22"/>
-        </w:rPr>
-        <w:t xml:space="preserve"> M</w:t>
+        <w:t>u ${direction</w:t>
       </w:r>
       <w:r>
         <w:rPr>
           <w:szCs w:val="22"/>
           <w:lang w:val="fr-FR"/>
         </w:rPr>
-        <w:t xml:space="preserve">onsieur le </w:t>
+        <w:t>_sc</w:t>
+      </w:r>
+      <w:r>
+        <w:rPr>
+          <w:szCs w:val="22"/>
+        </w:rPr>
+        <w:t>}</w:t>
       </w:r>
     </w:p>
     <w:p>
@@ -453,7 +466,17 @@
           <w:szCs w:val="26"/>
           <w:lang w:val="de-DE" w:eastAsia="fr-FR"/>
         </w:rPr>
-        <w:t>DCRH/DARH/SDAP/KAK/FM/KB/N°        /2020</w:t>
+        <w:t>DCRH/DARH/SDAP/KAK/FM/${initial}</w:t>
+      </w:r>
+      <w:r>
+        <w:rPr>
+          <w:rFonts w:ascii="Arial Narrow" w:hAnsi="Arial Narrow"/>
+          <w:b w:val="0"/>
+          <w:sz w:val="26"/>
+          <w:szCs w:val="26"/>
+          <w:lang w:val="de-DE" w:eastAsia="fr-FR"/>
+        </w:rPr>
+        <w:t>/N°        /2020</w:t>
       </w:r>
     </w:p>
     <w:p>
@@ -522,15 +545,7 @@
           <w:sz w:val="22"/>
           <w:szCs w:val="22"/>
         </w:rPr>
-        <w:t>M</w:t>
-      </w:r>
-      <w:r>
-        <w:rPr>
-          <w:b/>
-          <w:sz w:val="22"/>
-          <w:szCs w:val="22"/>
-        </w:rPr>
-        <w:t>onsieur</w:t>
+        <w:t>${civilite}</w:t>
       </w:r>
       <w:r>
         <w:rPr>
@@ -569,54 +584,36 @@
           <w:sz w:val="22"/>
           <w:szCs w:val="22"/>
         </w:rPr>
-        <w:t>0</w:t>
-      </w:r>
-      <w:r>
-        <w:rPr>
-          <w:b/>
-          <w:sz w:val="22"/>
-          <w:szCs w:val="22"/>
-        </w:rPr>
-        <w:t>2</w:t>
-      </w:r>
-      <w:r>
-        <w:rPr>
-          <w:sz w:val="22"/>
-          <w:szCs w:val="22"/>
-        </w:rPr>
-        <w:t xml:space="preserve"> </w:t>
-      </w:r>
-      <w:r>
-        <w:rPr>
-          <w:b/>
-          <w:sz w:val="22"/>
-          <w:szCs w:val="22"/>
-        </w:rPr>
-        <w:t>mois</w:t>
-      </w:r>
-      <w:r>
-        <w:rPr>
-          <w:sz w:val="22"/>
-          <w:szCs w:val="22"/>
-        </w:rPr>
-        <w:t xml:space="preserve">, du                                         au </w:t>
-      </w:r>
-      <w:r>
-        <w:rPr>
-          <w:b/>
-          <w:bCs/>
-          <w:sz w:val="22"/>
-          <w:szCs w:val="22"/>
-        </w:rPr>
-        <w:t xml:space="preserve">                                    </w:t>
-      </w:r>
-      <w:r>
-        <w:rPr>
-          <w:b/>
-          <w:sz w:val="22"/>
-          <w:szCs w:val="22"/>
-        </w:rPr>
-        <w:t xml:space="preserve"> inclus</w:t>
+        <w:t>${delai} $(unite}</w:t>
+      </w:r>
+      <w:r>
+        <w:rPr>
+          <w:sz w:val="22"/>
+          <w:szCs w:val="22"/>
+        </w:rPr>
+        <w:t xml:space="preserve">, du ${date_debut} </w:t>
+      </w:r>
+      <w:r>
+        <w:rPr>
+          <w:sz w:val="22"/>
+          <w:szCs w:val="22"/>
+        </w:rPr>
+        <w:t>au</w:t>
+      </w:r>
+      <w:r>
+        <w:rPr>
+          <w:sz w:val="22"/>
+          <w:szCs w:val="22"/>
+        </w:rPr>
+        <w:t xml:space="preserve"> ${date_fin} </w:t>
+      </w:r>
+      <w:r>
+        <w:rPr>
+          <w:b/>
+          <w:sz w:val="22"/>
+          <w:szCs w:val="22"/>
+        </w:rPr>
+        <w:t>inclus</w:t>
       </w:r>
       <w:r>
         <w:rPr>
@@ -660,6 +657,7 @@
     <w:p>
       <w:pPr>
         <w:rPr>
+          <w:b/>
           <w:sz w:val="22"/>
           <w:szCs w:val="22"/>
         </w:rPr>
@@ -699,7 +697,33 @@
           <w:sz w:val="22"/>
           <w:szCs w:val="22"/>
         </w:rPr>
-        <w:t xml:space="preserve"> </w:t>
+        <w:t xml:space="preserve">  </w:t>
+      </w:r>
+      <w:r>
+        <w:rPr>
+          <w:b/>
+          <w:sz w:val="22"/>
+          <w:szCs w:val="22"/>
+        </w:rPr>
+        <w:t>${dir</w:t>
+      </w:r>
+      <w:r>
+        <w:rPr>
+          <w:b/>
+          <w:sz w:val="22"/>
+          <w:szCs w:val="22"/>
+        </w:rPr>
+        <w:t>ec</w:t>
+      </w:r>
+      <w:bookmarkStart w:id="0" w:name="_GoBack"/>
+      <w:bookmarkEnd w:id="0"/>
+      <w:r>
+        <w:rPr>
+          <w:b/>
+          <w:sz w:val="22"/>
+          <w:szCs w:val="22"/>
+        </w:rPr>
+        <w:t>tion_acceuil}</w:t>
       </w:r>
     </w:p>
     <w:p>
@@ -714,23 +738,9 @@
       </w:pPr>
       <w:r>
         <w:rPr>
-          <w:b w:val="0"/>
-          <w:szCs w:val="22"/>
-        </w:rPr>
-        <w:t xml:space="preserve">- </w:t>
-      </w:r>
-      <w:r>
-        <w:rPr>
-          <w:szCs w:val="22"/>
-        </w:rPr>
-        <w:t>SERVICE</w:t>
-      </w:r>
-      <w:r>
-        <w:rPr>
-          <w:b w:val="0"/>
-          <w:szCs w:val="22"/>
-        </w:rPr>
-        <w:t xml:space="preserve"> </w:t>
+          <w:szCs w:val="22"/>
+        </w:rPr>
+        <w:t xml:space="preserve">- SERVICE </w:t>
       </w:r>
       <w:r>
         <w:rPr>
@@ -753,11 +763,17 @@
       </w:r>
       <w:r>
         <w:rPr>
-          <w:b w:val="0"/>
+          <w:szCs w:val="22"/>
+          <w:lang w:val="fr-FR"/>
+        </w:rPr>
+        <w:t xml:space="preserve">  ${</w:t>
+      </w:r>
+      <w:r>
+        <w:rPr>
           <w:bCs/>
           <w:szCs w:val="22"/>
         </w:rPr>
-        <w:t xml:space="preserve"> </w:t>
+        <w:t>service_acceuil}</w:t>
       </w:r>
     </w:p>
     <w:p>
@@ -803,7 +819,7 @@
         <w:rPr>
           <w:szCs w:val="22"/>
         </w:rPr>
-        <w:t xml:space="preserve"> </w:t>
+        <w:t xml:space="preserve">  ${fonction}</w:t>
       </w:r>
     </w:p>
     <w:p>
@@ -825,32 +841,28 @@
       </w:r>
       <w:r>
         <w:rPr>
-          <w:sz w:val="22"/>
-          <w:szCs w:val="22"/>
-        </w:rPr>
-        <w:tab/>
-      </w:r>
-      <w:r>
-        <w:rPr>
-          <w:sz w:val="22"/>
-          <w:szCs w:val="22"/>
-        </w:rPr>
-        <w:tab/>
-      </w:r>
-      <w:r>
-        <w:rPr>
-          <w:b/>
-          <w:sz w:val="22"/>
-          <w:szCs w:val="22"/>
-        </w:rPr>
+          <w:b/>
+          <w:sz w:val="22"/>
+          <w:szCs w:val="22"/>
+        </w:rPr>
+        <w:tab/>
+      </w:r>
+      <w:r>
+        <w:rPr>
+          <w:b/>
+          <w:sz w:val="22"/>
+          <w:szCs w:val="22"/>
+        </w:rPr>
+        <w:tab/>
         <w:t>:</w:t>
       </w:r>
       <w:r>
         <w:rPr>
-          <w:sz w:val="22"/>
-          <w:szCs w:val="22"/>
-        </w:rPr>
-        <w:t xml:space="preserve"> </w:t>
+          <w:b/>
+          <w:sz w:val="22"/>
+          <w:szCs w:val="22"/>
+        </w:rPr>
+        <w:t xml:space="preserve">  ${classement}</w:t>
       </w:r>
     </w:p>
     <w:p>
@@ -871,18 +883,19 @@
       </w:r>
       <w:r>
         <w:rPr>
-          <w:sz w:val="22"/>
-          <w:szCs w:val="22"/>
-        </w:rPr>
-        <w:tab/>
-      </w:r>
-      <w:r>
-        <w:rPr>
-          <w:b/>
-          <w:sz w:val="22"/>
-          <w:szCs w:val="22"/>
-        </w:rPr>
-        <w:t xml:space="preserve">: </w:t>
+          <w:b/>
+          <w:sz w:val="22"/>
+          <w:szCs w:val="22"/>
+        </w:rPr>
+        <w:tab/>
+      </w:r>
+      <w:r>
+        <w:rPr>
+          <w:b/>
+          <w:sz w:val="22"/>
+          <w:szCs w:val="22"/>
+        </w:rPr>
+        <w:t>:  ${salaire_mensuelle}</w:t>
       </w:r>
       <w:r>
         <w:rPr>
@@ -919,35 +932,73 @@
       </w:r>
       <w:r>
         <w:rPr>
-          <w:sz w:val="22"/>
-          <w:szCs w:val="22"/>
-        </w:rPr>
-        <w:tab/>
-      </w:r>
-      <w:r>
-        <w:rPr>
-          <w:sz w:val="22"/>
-          <w:szCs w:val="22"/>
-        </w:rPr>
-        <w:tab/>
-      </w:r>
-      <w:r>
-        <w:rPr>
-          <w:b/>
-          <w:sz w:val="22"/>
-          <w:szCs w:val="22"/>
-        </w:rPr>
+          <w:b/>
+          <w:sz w:val="22"/>
+          <w:szCs w:val="22"/>
+        </w:rPr>
+        <w:tab/>
+      </w:r>
+      <w:r>
+        <w:rPr>
+          <w:b/>
+          <w:sz w:val="22"/>
+          <w:szCs w:val="22"/>
+        </w:rPr>
+        <w:tab/>
         <w:t>:</w:t>
       </w:r>
       <w:r>
         <w:rPr>
-          <w:sz w:val="22"/>
-          <w:szCs w:val="22"/>
-        </w:rPr>
-        <w:t xml:space="preserve"> </w:t>
-      </w:r>
-      <w:r>
-        <w:rPr>
+          <w:b/>
+          <w:sz w:val="22"/>
+          <w:szCs w:val="22"/>
+        </w:rPr>
+        <w:t xml:space="preserve">  ${prime_logement}</w:t>
+      </w:r>
+      <w:r>
+        <w:rPr>
+          <w:b/>
+          <w:sz w:val="22"/>
+          <w:szCs w:val="22"/>
+        </w:rPr>
+        <w:t xml:space="preserve">               </w:t>
+      </w:r>
+      <w:r>
+        <w:rPr>
+          <w:b/>
+          <w:sz w:val="22"/>
+          <w:szCs w:val="22"/>
+        </w:rPr>
+        <w:t>F CFA</w:t>
+      </w:r>
+    </w:p>
+    <w:p>
+      <w:pPr>
+        <w:rPr>
+          <w:b/>
+          <w:sz w:val="22"/>
+          <w:szCs w:val="22"/>
+        </w:rPr>
+      </w:pPr>
+      <w:r>
+        <w:rPr>
+          <w:b/>
+          <w:sz w:val="22"/>
+          <w:szCs w:val="22"/>
+        </w:rPr>
+        <w:t>- IND</w:t>
+      </w:r>
+      <w:r>
+        <w:rPr>
+          <w:b/>
+          <w:sz w:val="22"/>
+          <w:szCs w:val="22"/>
+        </w:rPr>
+        <w:t>. ENT. BLEU                   :  ${prime_entretien}</w:t>
+      </w:r>
+      <w:r>
+        <w:rPr>
+          <w:b/>
           <w:sz w:val="22"/>
           <w:szCs w:val="22"/>
         </w:rPr>
@@ -959,39 +1010,6 @@
           <w:sz w:val="22"/>
           <w:szCs w:val="22"/>
         </w:rPr>
-        <w:t>F CFA</w:t>
-      </w:r>
-    </w:p>
-    <w:p>
-      <w:pPr>
-        <w:rPr>
-          <w:b/>
-          <w:sz w:val="22"/>
-          <w:szCs w:val="22"/>
-        </w:rPr>
-      </w:pPr>
-      <w:r>
-        <w:rPr>
-          <w:b/>
-          <w:sz w:val="22"/>
-          <w:szCs w:val="22"/>
-        </w:rPr>
-        <w:t xml:space="preserve">- IND. ENT. BLEU                   : </w:t>
-      </w:r>
-      <w:r>
-        <w:rPr>
-          <w:b/>
-          <w:sz w:val="22"/>
-          <w:szCs w:val="22"/>
-        </w:rPr>
-        <w:t xml:space="preserve">                </w:t>
-      </w:r>
-      <w:r>
-        <w:rPr>
-          <w:b/>
-          <w:sz w:val="22"/>
-          <w:szCs w:val="22"/>
-        </w:rPr>
         <w:t xml:space="preserve"> F CFA</w:t>
       </w:r>
     </w:p>
@@ -1051,21 +1069,12 @@
           <w:szCs w:val="22"/>
         </w:rPr>
       </w:pPr>
-      <w:proofErr w:type="gramStart"/>
-      <w:r>
-        <w:rPr>
-          <w:sz w:val="22"/>
-          <w:szCs w:val="22"/>
-        </w:rPr>
-        <w:t>suivante</w:t>
-      </w:r>
-      <w:proofErr w:type="gramEnd"/>
-      <w:r>
-        <w:rPr>
-          <w:sz w:val="22"/>
-          <w:szCs w:val="22"/>
-        </w:rPr>
-        <w:t xml:space="preserve"> :</w:t>
+      <w:r>
+        <w:rPr>
+          <w:sz w:val="22"/>
+          <w:szCs w:val="22"/>
+        </w:rPr>
+        <w:t>suivante :</w:t>
       </w:r>
     </w:p>
     <w:p>
@@ -1559,15 +1568,7 @@
           <w:sz w:val="22"/>
           <w:szCs w:val="22"/>
         </w:rPr>
-        <w:t>M</w:t>
-      </w:r>
-      <w:r>
-        <w:rPr>
-          <w:b/>
-          <w:sz w:val="22"/>
-          <w:szCs w:val="22"/>
-        </w:rPr>
-        <w:t>onsieur</w:t>
+        <w:t>${civilite}</w:t>
       </w:r>
       <w:r>
         <w:rPr>
@@ -2451,7 +2452,7 @@
         <w:noProof/>
         <w:sz w:val="22"/>
       </w:rPr>
-      <w:t>1</w:t>
+      <w:t>2</w:t>
     </w:r>
     <w:r>
       <w:rPr>
@@ -2559,6 +2560,50 @@
     <w:lsdException w:name="Subtitle" w:qFormat="1"/>
     <w:lsdException w:name="Strong" w:qFormat="1"/>
     <w:lsdException w:name="Emphasis" w:qFormat="1"/>
+    <w:lsdException w:name="Normal Table" w:semiHidden="1" w:unhideWhenUsed="1"/>
+    <w:lsdException w:name="Table Simple 1" w:semiHidden="1" w:unhideWhenUsed="1"/>
+    <w:lsdException w:name="Table Simple 2" w:semiHidden="1" w:unhideWhenUsed="1"/>
+    <w:lsdException w:name="Table Simple 3" w:semiHidden="1" w:unhideWhenUsed="1"/>
+    <w:lsdException w:name="Table Classic 1" w:semiHidden="1" w:unhideWhenUsed="1"/>
+    <w:lsdException w:name="Table Classic 2" w:semiHidden="1" w:unhideWhenUsed="1"/>
+    <w:lsdException w:name="Table Classic 3" w:semiHidden="1" w:unhideWhenUsed="1"/>
+    <w:lsdException w:name="Table Classic 4" w:semiHidden="1" w:unhideWhenUsed="1"/>
+    <w:lsdException w:name="Table Colorful 1" w:semiHidden="1" w:unhideWhenUsed="1"/>
+    <w:lsdException w:name="Table Colorful 2" w:semiHidden="1" w:unhideWhenUsed="1"/>
+    <w:lsdException w:name="Table Colorful 3" w:semiHidden="1" w:unhideWhenUsed="1"/>
+    <w:lsdException w:name="Table Columns 1" w:semiHidden="1" w:unhideWhenUsed="1"/>
+    <w:lsdException w:name="Table Columns 2" w:semiHidden="1" w:unhideWhenUsed="1"/>
+    <w:lsdException w:name="Table Columns 3" w:semiHidden="1" w:unhideWhenUsed="1"/>
+    <w:lsdException w:name="Table Columns 4" w:semiHidden="1" w:unhideWhenUsed="1"/>
+    <w:lsdException w:name="Table Columns 5" w:semiHidden="1" w:unhideWhenUsed="1"/>
+    <w:lsdException w:name="Table Grid 1" w:semiHidden="1" w:unhideWhenUsed="1"/>
+    <w:lsdException w:name="Table Grid 2" w:semiHidden="1" w:unhideWhenUsed="1"/>
+    <w:lsdException w:name="Table Grid 3" w:semiHidden="1" w:unhideWhenUsed="1"/>
+    <w:lsdException w:name="Table Grid 4" w:semiHidden="1" w:unhideWhenUsed="1"/>
+    <w:lsdException w:name="Table Grid 5" w:semiHidden="1" w:unhideWhenUsed="1"/>
+    <w:lsdException w:name="Table Grid 6" w:semiHidden="1" w:unhideWhenUsed="1"/>
+    <w:lsdException w:name="Table Grid 7" w:semiHidden="1" w:unhideWhenUsed="1"/>
+    <w:lsdException w:name="Table Grid 8" w:semiHidden="1" w:unhideWhenUsed="1"/>
+    <w:lsdException w:name="Table List 1" w:semiHidden="1" w:unhideWhenUsed="1"/>
+    <w:lsdException w:name="Table List 2" w:semiHidden="1" w:unhideWhenUsed="1"/>
+    <w:lsdException w:name="Table List 3" w:semiHidden="1" w:unhideWhenUsed="1"/>
+    <w:lsdException w:name="Table List 4" w:semiHidden="1" w:unhideWhenUsed="1"/>
+    <w:lsdException w:name="Table List 5" w:semiHidden="1" w:unhideWhenUsed="1"/>
+    <w:lsdException w:name="Table List 6" w:semiHidden="1" w:unhideWhenUsed="1"/>
+    <w:lsdException w:name="Table List 7" w:semiHidden="1" w:unhideWhenUsed="1"/>
+    <w:lsdException w:name="Table List 8" w:semiHidden="1" w:unhideWhenUsed="1"/>
+    <w:lsdException w:name="Table 3D effects 1" w:semiHidden="1" w:unhideWhenUsed="1"/>
+    <w:lsdException w:name="Table 3D effects 2" w:semiHidden="1" w:unhideWhenUsed="1"/>
+    <w:lsdException w:name="Table 3D effects 3" w:semiHidden="1" w:unhideWhenUsed="1"/>
+    <w:lsdException w:name="Table Contemporary" w:semiHidden="1" w:unhideWhenUsed="1"/>
+    <w:lsdException w:name="Table Elegant" w:semiHidden="1" w:unhideWhenUsed="1"/>
+    <w:lsdException w:name="Table Professional" w:semiHidden="1" w:unhideWhenUsed="1"/>
+    <w:lsdException w:name="Table Subtle 1" w:semiHidden="1" w:unhideWhenUsed="1"/>
+    <w:lsdException w:name="Table Subtle 2" w:semiHidden="1" w:unhideWhenUsed="1"/>
+    <w:lsdException w:name="Table Web 1" w:semiHidden="1" w:unhideWhenUsed="1"/>
+    <w:lsdException w:name="Table Web 2" w:semiHidden="1" w:unhideWhenUsed="1"/>
+    <w:lsdException w:name="Table Web 3" w:semiHidden="1" w:unhideWhenUsed="1"/>
+    <w:lsdException w:name="Table Theme" w:semiHidden="1" w:unhideWhenUsed="1"/>
     <w:lsdException w:name="Placeholder Text" w:semiHidden="1" w:uiPriority="99"/>
     <w:lsdException w:name="No Spacing" w:uiPriority="1" w:qFormat="1"/>
     <w:lsdException w:name="Light Shading" w:uiPriority="60"/>
@@ -2833,11 +2878,15 @@
   </w:style>
   <w:style w:type="character" w:default="1" w:styleId="Policepardfaut">
     <w:name w:val="Default Paragraph Font"/>
+    <w:uiPriority w:val="1"/>
     <w:semiHidden/>
+    <w:unhideWhenUsed/>
   </w:style>
   <w:style w:type="table" w:default="1" w:styleId="TableauNormal">
     <w:name w:val="Normal Table"/>
+    <w:uiPriority w:val="99"/>
     <w:semiHidden/>
+    <w:unhideWhenUsed/>
     <w:tblPr>
       <w:tblInd w:w="0" w:type="dxa"/>
       <w:tblCellMar>
@@ -2850,7 +2899,9 @@
   </w:style>
   <w:style w:type="numbering" w:default="1" w:styleId="Aucuneliste">
     <w:name w:val="No List"/>
+    <w:uiPriority w:val="99"/>
     <w:semiHidden/>
+    <w:unhideWhenUsed/>
   </w:style>
   <w:style w:type="paragraph" w:styleId="Retraitcorpsdetexte">
     <w:name w:val="Body Text Indent"/>
@@ -3418,15 +3469,8 @@
 <file path=customXml/itemProps3.xml><?xml version="1.0" encoding="utf-8"?>
 <ds:datastoreItem xmlns:ds="http://schemas.openxmlformats.org/officeDocument/2006/customXml" ds:itemID="{0722594E-C8CB-4F4D-9CEB-CFBFAA6F0423}">
   <ds:schemaRefs>
-    <ds:schemaRef ds:uri="http://schemas.microsoft.com/office/2006/documentManagement/types"/>
-    <ds:schemaRef ds:uri="http://purl.org/dc/dcmitype/"/>
     <ds:schemaRef ds:uri="http://schemas.microsoft.com/office/2006/metadata/properties"/>
-    <ds:schemaRef ds:uri="http://www.w3.org/XML/1998/namespace"/>
-    <ds:schemaRef ds:uri="http://purl.org/dc/terms/"/>
-    <ds:schemaRef ds:uri="c5936ea5-9f0d-4257-94e8-1783077699e1"/>
     <ds:schemaRef ds:uri="http://schemas.microsoft.com/office/infopath/2007/PartnerControls"/>
-    <ds:schemaRef ds:uri="http://schemas.openxmlformats.org/package/2006/metadata/core-properties"/>
-    <ds:schemaRef ds:uri="http://purl.org/dc/elements/1.1/"/>
   </ds:schemaRefs>
 </ds:datastoreItem>
 </file>
</xml_diff>

<commit_message>
Document controler document contrat emb essai nv
</commit_message>
<xml_diff>
--- a/public/Documents/EMBAUCHE_A_L_ESSAI/CONTRAT_EMBAUCHE_A_ESSAI.docx
+++ b/public/Documents/EMBAUCHE_A_L_ESSAI/CONTRAT_EMBAUCHE_A_ESSAI.docx
@@ -210,6 +210,22 @@
           <w:szCs w:val="22"/>
         </w:rPr>
         <w:tab/>
+      </w:r>
+      <w:r>
+        <w:rPr>
+          <w:b/>
+          <w:sz w:val="22"/>
+          <w:szCs w:val="22"/>
+        </w:rPr>
+        <w:t>:</w:t>
+      </w:r>
+      <w:bookmarkStart w:id="0" w:name="_GoBack"/>
+      <w:bookmarkEnd w:id="0"/>
+      <w:r>
+        <w:rPr>
+          <w:sz w:val="22"/>
+          <w:szCs w:val="22"/>
+        </w:rPr>
         <w:t xml:space="preserve"> </w:t>
       </w:r>
       <w:r>
@@ -218,10 +234,78 @@
           <w:sz w:val="22"/>
           <w:szCs w:val="22"/>
         </w:rPr>
+        <w:t>Embauche à l'essai</w:t>
+      </w:r>
+    </w:p>
+    <w:p>
+      <w:pPr>
+        <w:rPr>
+          <w:b/>
+          <w:sz w:val="22"/>
+          <w:szCs w:val="22"/>
+        </w:rPr>
+      </w:pPr>
+    </w:p>
+    <w:p>
+      <w:pPr>
+        <w:rPr>
+          <w:sz w:val="22"/>
+          <w:szCs w:val="22"/>
+        </w:rPr>
+      </w:pPr>
+    </w:p>
+    <w:p>
+      <w:pPr>
+        <w:ind w:left="4950" w:right="57" w:hanging="4950"/>
+        <w:rPr>
+          <w:b/>
+          <w:sz w:val="22"/>
+          <w:szCs w:val="22"/>
+        </w:rPr>
+      </w:pPr>
+      <w:r>
+        <w:rPr>
+          <w:b/>
+          <w:sz w:val="22"/>
+          <w:szCs w:val="22"/>
+        </w:rPr>
+        <w:t>Destinataire</w:t>
+      </w:r>
+      <w:r>
+        <w:rPr>
+          <w:b/>
+          <w:sz w:val="22"/>
+          <w:szCs w:val="22"/>
+        </w:rPr>
+        <w:t xml:space="preserve">    </w:t>
+      </w:r>
+      <w:r>
+        <w:rPr>
+          <w:b/>
+          <w:sz w:val="22"/>
+          <w:szCs w:val="22"/>
+        </w:rPr>
         <w:t>:</w:t>
       </w:r>
       <w:r>
         <w:rPr>
+          <w:b/>
+          <w:sz w:val="22"/>
+          <w:szCs w:val="22"/>
+        </w:rPr>
+        <w:t xml:space="preserve">  </w:t>
+      </w:r>
+      <w:r>
+        <w:rPr>
+          <w:b/>
+          <w:sz w:val="22"/>
+          <w:szCs w:val="22"/>
+        </w:rPr>
+        <w:t>${civilite} ${nom} ${prenoms}</w:t>
+      </w:r>
+      <w:r>
+        <w:rPr>
+          <w:b/>
           <w:sz w:val="22"/>
           <w:szCs w:val="22"/>
         </w:rPr>
@@ -233,95 +317,13 @@
           <w:sz w:val="22"/>
           <w:szCs w:val="22"/>
         </w:rPr>
-        <w:t>Embauche à l'essai</w:t>
-      </w:r>
-    </w:p>
-    <w:p>
-      <w:pPr>
-        <w:rPr>
-          <w:b/>
-          <w:sz w:val="22"/>
-          <w:szCs w:val="22"/>
-        </w:rPr>
-      </w:pPr>
-    </w:p>
-    <w:p>
-      <w:pPr>
-        <w:rPr>
-          <w:sz w:val="22"/>
-          <w:szCs w:val="22"/>
-        </w:rPr>
-      </w:pPr>
-    </w:p>
-    <w:p>
-      <w:pPr>
-        <w:ind w:left="4950" w:right="57" w:hanging="4950"/>
-        <w:rPr>
-          <w:b/>
-          <w:sz w:val="22"/>
-          <w:szCs w:val="22"/>
-        </w:rPr>
-      </w:pPr>
-      <w:r>
-        <w:rPr>
-          <w:b/>
-          <w:sz w:val="22"/>
-          <w:szCs w:val="22"/>
-        </w:rPr>
-        <w:t>Destinataire</w:t>
-      </w:r>
-      <w:r>
-        <w:rPr>
-          <w:b/>
-          <w:sz w:val="22"/>
-          <w:szCs w:val="22"/>
-        </w:rPr>
-        <w:t xml:space="preserve">     :</w:t>
-      </w:r>
-      <w:r>
-        <w:rPr>
-          <w:b/>
-          <w:sz w:val="22"/>
-          <w:szCs w:val="22"/>
-        </w:rPr>
-        <w:tab/>
-      </w:r>
-      <w:r>
-        <w:rPr>
-          <w:b/>
-          <w:sz w:val="22"/>
-          <w:szCs w:val="22"/>
-        </w:rPr>
-        <w:tab/>
-      </w:r>
-      <w:r>
-        <w:rPr>
-          <w:b/>
-          <w:sz w:val="22"/>
-          <w:szCs w:val="22"/>
-        </w:rPr>
-        <w:t>${civilite} ${nom} ${prenoms}</w:t>
-      </w:r>
-      <w:r>
-        <w:rPr>
-          <w:b/>
-          <w:sz w:val="22"/>
-          <w:szCs w:val="22"/>
-        </w:rPr>
         <w:t xml:space="preserve"> </w:t>
       </w:r>
-      <w:r>
-        <w:rPr>
-          <w:b/>
-          <w:sz w:val="22"/>
-          <w:szCs w:val="22"/>
-        </w:rPr>
-        <w:t xml:space="preserve"> </w:t>
-      </w:r>
     </w:p>
     <w:p>
       <w:pPr>
         <w:pStyle w:val="Titre4"/>
+        <w:ind w:left="1416"/>
         <w:rPr>
           <w:sz w:val="22"/>
           <w:szCs w:val="22"/>
@@ -332,6 +334,14 @@
         <w:rPr>
           <w:sz w:val="22"/>
           <w:szCs w:val="22"/>
+          <w:lang w:val="fr-FR"/>
+        </w:rPr>
+        <w:t xml:space="preserve">  </w:t>
+      </w:r>
+      <w:r>
+        <w:rPr>
+          <w:sz w:val="22"/>
+          <w:szCs w:val="22"/>
         </w:rPr>
         <w:t xml:space="preserve">MATRICULE : </w:t>
       </w:r>
@@ -347,11 +357,19 @@
     <w:p>
       <w:pPr>
         <w:pStyle w:val="Retraitcorpsdetexte2"/>
+        <w:ind w:left="1416"/>
         <w:rPr>
           <w:szCs w:val="22"/>
           <w:lang w:val="fr-FR"/>
         </w:rPr>
       </w:pPr>
+      <w:r>
+        <w:rPr>
+          <w:szCs w:val="22"/>
+          <w:lang w:val="fr-FR"/>
+        </w:rPr>
+        <w:t xml:space="preserve">  </w:t>
+      </w:r>
       <w:r>
         <w:rPr>
           <w:szCs w:val="22"/>
@@ -447,7 +465,6 @@
           <w:lang w:val="de-DE"/>
         </w:rPr>
         <w:tab/>
-        <w:t xml:space="preserve">  </w:t>
       </w:r>
       <w:r>
         <w:rPr>
@@ -713,17 +730,7 @@
           <w:sz w:val="22"/>
           <w:szCs w:val="22"/>
         </w:rPr>
-        <w:t>ec</w:t>
-      </w:r>
-      <w:bookmarkStart w:id="0" w:name="_GoBack"/>
-      <w:bookmarkEnd w:id="0"/>
-      <w:r>
-        <w:rPr>
-          <w:b/>
-          <w:sz w:val="22"/>
-          <w:szCs w:val="22"/>
-        </w:rPr>
-        <w:t>tion_acceuil}</w:t>
+        <w:t>ection_acceuil}</w:t>
       </w:r>
     </w:p>
     <w:p>
@@ -2040,8 +2047,25 @@
           <w:sz w:val="22"/>
           <w:szCs w:val="22"/>
         </w:rPr>
-        <w:t xml:space="preserve">Nom et Prénoms : </w:t>
-      </w:r>
+        <w:t xml:space="preserve">Nom et Prénoms :   </w:t>
+      </w:r>
+      <w:r>
+        <w:rPr>
+          <w:b/>
+          <w:sz w:val="22"/>
+          <w:szCs w:val="22"/>
+        </w:rPr>
+        <w:t xml:space="preserve">${civilite} </w:t>
+      </w:r>
+    </w:p>
+    <w:p>
+      <w:pPr>
+        <w:rPr>
+          <w:b/>
+          <w:sz w:val="22"/>
+          <w:szCs w:val="22"/>
+        </w:rPr>
+      </w:pPr>
       <w:r>
         <w:rPr>
           <w:b/>
@@ -2049,124 +2073,33 @@
           <w:sz w:val="22"/>
           <w:szCs w:val="22"/>
         </w:rPr>
-        <w:t xml:space="preserve">  </w:t>
-      </w:r>
-      <w:r>
-        <w:rPr>
-          <w:b/>
-          <w:sz w:val="22"/>
-          <w:szCs w:val="22"/>
-        </w:rPr>
-        <w:t>M</w:t>
-      </w:r>
-      <w:r>
-        <w:rPr>
-          <w:b/>
-          <w:sz w:val="22"/>
-          <w:szCs w:val="22"/>
-        </w:rPr>
-        <w:t xml:space="preserve">onsieur </w:t>
-      </w:r>
-    </w:p>
-    <w:p>
-      <w:pPr>
-        <w:rPr>
-          <w:sz w:val="22"/>
-          <w:szCs w:val="22"/>
-        </w:rPr>
-      </w:pPr>
-      <w:r>
+        <w:t>Mle</w:t>
+      </w:r>
+      <w:r>
+        <w:rPr>
+          <w:b/>
+          <w:sz w:val="22"/>
+          <w:szCs w:val="22"/>
+        </w:rPr>
+        <w:t>                       :   ${matricule}</w:t>
+      </w:r>
+    </w:p>
+    <w:p>
+      <w:pPr>
         <w:rPr>
           <w:b/>
           <w:bCs/>
           <w:sz w:val="22"/>
           <w:szCs w:val="22"/>
         </w:rPr>
-        <w:t>Mle</w:t>
-      </w:r>
-      <w:r>
-        <w:rPr>
-          <w:sz w:val="22"/>
-          <w:szCs w:val="22"/>
-        </w:rPr>
-        <w:t> </w:t>
-      </w:r>
-      <w:r>
-        <w:rPr>
-          <w:sz w:val="22"/>
-          <w:szCs w:val="22"/>
-        </w:rPr>
-        <w:t xml:space="preserve">                      </w:t>
-      </w:r>
-      <w:r>
-        <w:rPr>
-          <w:b/>
-          <w:sz w:val="22"/>
-          <w:szCs w:val="22"/>
-        </w:rPr>
-        <w:t>:</w:t>
-      </w:r>
-      <w:r>
-        <w:rPr>
-          <w:sz w:val="22"/>
-          <w:szCs w:val="22"/>
-        </w:rPr>
-        <w:t xml:space="preserve"> </w:t>
-      </w:r>
-      <w:r>
-        <w:rPr>
-          <w:sz w:val="22"/>
-          <w:szCs w:val="22"/>
-        </w:rPr>
-        <w:t xml:space="preserve">  </w:t>
-      </w:r>
-    </w:p>
-    <w:p>
-      <w:pPr>
-        <w:rPr>
-          <w:b/>
-          <w:bCs/>
-          <w:sz w:val="22"/>
-          <w:szCs w:val="22"/>
-        </w:rPr>
-      </w:pPr>
-      <w:r>
-        <w:rPr>
-          <w:b/>
-          <w:sz w:val="22"/>
-          <w:szCs w:val="22"/>
-        </w:rPr>
-        <w:t>Classement</w:t>
-      </w:r>
-      <w:r>
-        <w:rPr>
-          <w:b/>
-          <w:sz w:val="22"/>
-          <w:szCs w:val="22"/>
-        </w:rPr>
-        <w:t xml:space="preserve">          </w:t>
-      </w:r>
-      <w:r>
-        <w:rPr>
-          <w:b/>
-          <w:sz w:val="22"/>
-          <w:szCs w:val="22"/>
-        </w:rPr>
-        <w:t>:</w:t>
-      </w:r>
-      <w:r>
-        <w:rPr>
-          <w:sz w:val="22"/>
-          <w:szCs w:val="22"/>
-        </w:rPr>
-        <w:t xml:space="preserve"> </w:t>
-      </w:r>
-      <w:r>
-        <w:rPr>
-          <w:sz w:val="22"/>
-          <w:szCs w:val="22"/>
-        </w:rPr>
-        <w:t xml:space="preserve">  </w:t>
+      </w:pPr>
+      <w:r>
+        <w:rPr>
+          <w:b/>
+          <w:sz w:val="22"/>
+          <w:szCs w:val="22"/>
+        </w:rPr>
+        <w:t>Classement          :   ${classement}</w:t>
       </w:r>
     </w:p>
     <w:p>
@@ -2175,55 +2108,56 @@
         <w:rPr>
           <w:sz w:val="22"/>
           <w:szCs w:val="22"/>
-          <w:lang w:val="en-US"/>
-        </w:rPr>
-      </w:pPr>
-      <w:r>
-        <w:rPr>
-          <w:sz w:val="22"/>
-          <w:szCs w:val="22"/>
-        </w:rPr>
-        <w:t>Direction </w:t>
-      </w:r>
-      <w:r>
-        <w:rPr>
-          <w:sz w:val="22"/>
-          <w:szCs w:val="22"/>
-        </w:rPr>
-        <w:t xml:space="preserve">             </w:t>
-      </w:r>
-      <w:r>
-        <w:rPr>
-          <w:sz w:val="22"/>
-          <w:szCs w:val="22"/>
-        </w:rPr>
-        <w:t xml:space="preserve">:   </w:t>
-      </w:r>
-    </w:p>
-    <w:p>
-      <w:pPr>
-        <w:rPr>
-          <w:sz w:val="22"/>
-          <w:szCs w:val="22"/>
-          <w:lang w:val="en-US"/>
-        </w:rPr>
-      </w:pPr>
-    </w:p>
-    <w:p>
-      <w:pPr>
-        <w:rPr>
-          <w:sz w:val="22"/>
-          <w:szCs w:val="22"/>
-          <w:lang w:val="en-US"/>
-        </w:rPr>
-      </w:pPr>
-    </w:p>
-    <w:p>
-      <w:pPr>
-        <w:rPr>
-          <w:sz w:val="22"/>
-          <w:szCs w:val="22"/>
-          <w:lang w:val="en-US"/>
+          <w:lang w:val="fr-FR"/>
+        </w:rPr>
+      </w:pPr>
+      <w:r>
+        <w:rPr>
+          <w:sz w:val="22"/>
+          <w:szCs w:val="22"/>
+        </w:rPr>
+        <w:t xml:space="preserve">Direction              :   </w:t>
+      </w:r>
+      <w:r>
+        <w:rPr>
+          <w:sz w:val="22"/>
+          <w:szCs w:val="22"/>
+          <w:lang w:val="fr-FR"/>
+        </w:rPr>
+        <w:t>${direction}</w:t>
+      </w:r>
+    </w:p>
+    <w:p>
+      <w:pPr>
+        <w:pStyle w:val="Titre1"/>
+        <w:rPr>
+          <w:sz w:val="22"/>
+          <w:szCs w:val="22"/>
+          <w:lang w:val="fr-FR"/>
+        </w:rPr>
+      </w:pPr>
+    </w:p>
+    <w:p>
+      <w:pPr>
+        <w:rPr>
+          <w:sz w:val="22"/>
+          <w:szCs w:val="22"/>
+        </w:rPr>
+      </w:pPr>
+    </w:p>
+    <w:p>
+      <w:pPr>
+        <w:rPr>
+          <w:sz w:val="22"/>
+          <w:szCs w:val="22"/>
+        </w:rPr>
+      </w:pPr>
+    </w:p>
+    <w:p>
+      <w:pPr>
+        <w:rPr>
+          <w:sz w:val="22"/>
+          <w:szCs w:val="22"/>
         </w:rPr>
       </w:pPr>
     </w:p>
@@ -3294,6 +3228,21 @@
 </file>
 
 <file path=customXml/item1.xml><?xml version="1.0" encoding="utf-8"?>
+<?mso-contentType ?>
+<FormTemplates xmlns="http://schemas.microsoft.com/sharepoint/v3/contenttype/forms">
+  <Display>DocumentLibraryForm</Display>
+  <Edit>DocumentLibraryForm</Edit>
+  <New>DocumentLibraryForm</New>
+</FormTemplates>
+</file>
+
+<file path=customXml/item2.xml><?xml version="1.0" encoding="utf-8"?>
+<p:properties xmlns:p="http://schemas.microsoft.com/office/2006/metadata/properties" xmlns:xsi="http://www.w3.org/2001/XMLSchema-instance" xmlns:pc="http://schemas.microsoft.com/office/infopath/2007/PartnerControls">
+  <documentManagement/>
+</p:properties>
+</file>
+
+<file path=customXml/item3.xml><?xml version="1.0" encoding="utf-8"?>
 <ct:contentTypeSchema xmlns:ct="http://schemas.microsoft.com/office/2006/metadata/contentType" xmlns:ma="http://schemas.microsoft.com/office/2006/metadata/properties/metaAttributes" ct:_="" ma:_="" ma:contentTypeName="Document" ma:contentTypeID="0x0101008F39CC612766264EB8611132F0EB98FF" ma:contentTypeVersion="2" ma:contentTypeDescription="Crée un document." ma:contentTypeScope="" ma:versionID="9cd504933f24e0cfd3a336f613f642c3">
   <xsd:schema xmlns:xsd="http://www.w3.org/2001/XMLSchema" xmlns:xs="http://www.w3.org/2001/XMLSchema" xmlns:p="http://schemas.microsoft.com/office/2006/metadata/properties" xmlns:ns2="c5936ea5-9f0d-4257-94e8-1783077699e1" targetNamespace="http://schemas.microsoft.com/office/2006/metadata/properties" ma:root="true" ma:fieldsID="7f9d79df92b28665b6b58bf2f00bf732" ns2:_="">
     <xsd:import namespace="c5936ea5-9f0d-4257-94e8-1783077699e1"/>
@@ -3425,22 +3374,24 @@
 </ct:contentTypeSchema>
 </file>
 
-<file path=customXml/item2.xml><?xml version="1.0" encoding="utf-8"?>
-<?mso-contentType ?>
-<FormTemplates xmlns="http://schemas.microsoft.com/sharepoint/v3/contenttype/forms">
-  <Display>DocumentLibraryForm</Display>
-  <Edit>DocumentLibraryForm</Edit>
-  <New>DocumentLibraryForm</New>
-</FormTemplates>
+<file path=customXml/itemProps1.xml><?xml version="1.0" encoding="utf-8"?>
+<ds:datastoreItem xmlns:ds="http://schemas.openxmlformats.org/officeDocument/2006/customXml" ds:itemID="{960C0DD1-F965-4695-A50A-D1049E721FCF}">
+  <ds:schemaRefs>
+    <ds:schemaRef ds:uri="http://schemas.microsoft.com/sharepoint/v3/contenttype/forms"/>
+  </ds:schemaRefs>
+</ds:datastoreItem>
 </file>
 
-<file path=customXml/item3.xml><?xml version="1.0" encoding="utf-8"?>
-<p:properties xmlns:p="http://schemas.microsoft.com/office/2006/metadata/properties" xmlns:xsi="http://www.w3.org/2001/XMLSchema-instance" xmlns:pc="http://schemas.microsoft.com/office/infopath/2007/PartnerControls">
-  <documentManagement/>
-</p:properties>
+<file path=customXml/itemProps2.xml><?xml version="1.0" encoding="utf-8"?>
+<ds:datastoreItem xmlns:ds="http://schemas.openxmlformats.org/officeDocument/2006/customXml" ds:itemID="{0722594E-C8CB-4F4D-9CEB-CFBFAA6F0423}">
+  <ds:schemaRefs>
+    <ds:schemaRef ds:uri="http://schemas.microsoft.com/office/2006/metadata/properties"/>
+    <ds:schemaRef ds:uri="http://schemas.microsoft.com/office/infopath/2007/PartnerControls"/>
+  </ds:schemaRefs>
+</ds:datastoreItem>
 </file>
 
-<file path=customXml/itemProps1.xml><?xml version="1.0" encoding="utf-8"?>
+<file path=customXml/itemProps3.xml><?xml version="1.0" encoding="utf-8"?>
 <ds:datastoreItem xmlns:ds="http://schemas.openxmlformats.org/officeDocument/2006/customXml" ds:itemID="{4AA67802-78F3-46A4-9876-181A6175043F}">
   <ds:schemaRefs>
     <ds:schemaRef ds:uri="http://schemas.microsoft.com/office/2006/metadata/contentType"/>
@@ -3456,21 +3407,4 @@
     <ds:schemaRef ds:uri="http://schemas.microsoft.com/internal/obd"/>
   </ds:schemaRefs>
 </ds:datastoreItem>
-</file>
-
-<file path=customXml/itemProps2.xml><?xml version="1.0" encoding="utf-8"?>
-<ds:datastoreItem xmlns:ds="http://schemas.openxmlformats.org/officeDocument/2006/customXml" ds:itemID="{960C0DD1-F965-4695-A50A-D1049E721FCF}">
-  <ds:schemaRefs>
-    <ds:schemaRef ds:uri="http://schemas.microsoft.com/sharepoint/v3/contenttype/forms"/>
-  </ds:schemaRefs>
-</ds:datastoreItem>
-</file>
-
-<file path=customXml/itemProps3.xml><?xml version="1.0" encoding="utf-8"?>
-<ds:datastoreItem xmlns:ds="http://schemas.openxmlformats.org/officeDocument/2006/customXml" ds:itemID="{0722594E-C8CB-4F4D-9CEB-CFBFAA6F0423}">
-  <ds:schemaRefs>
-    <ds:schemaRef ds:uri="http://schemas.microsoft.com/office/2006/metadata/properties"/>
-    <ds:schemaRef ds:uri="http://schemas.microsoft.com/office/infopath/2007/PartnerControls"/>
-  </ds:schemaRefs>
-</ds:datastoreItem>
 </file>
</xml_diff>